<commit_message>
inclusão de informações sobre micro no artigo
</commit_message>
<xml_diff>
--- a/ARTIGO_Corrigido_v1.1.docx
+++ b/ARTIGO_Corrigido_v1.1.docx
@@ -43,7 +43,23 @@
           <w:b/>
           <w:bCs/>
         </w:rPr>
-        <w:t xml:space="preserve"> Milanezi, Gabriel</w:t>
+        <w:t xml:space="preserve"> </w:t>
+      </w:r>
+      <w:proofErr w:type="spellStart"/>
+      <w:r>
+        <w:rPr>
+          <w:b/>
+          <w:bCs/>
+        </w:rPr>
+        <w:t>Milanezi</w:t>
+      </w:r>
+      <w:proofErr w:type="spellEnd"/>
+      <w:r>
+        <w:rPr>
+          <w:b/>
+          <w:bCs/>
+        </w:rPr>
+        <w:t>, Gabriel</w:t>
       </w:r>
       <w:r>
         <w:rPr>
@@ -82,12 +98,21 @@
         </w:rPr>
         <w:t xml:space="preserve">; </w:t>
       </w:r>
+      <w:proofErr w:type="spellStart"/>
       <w:r>
         <w:rPr>
           <w:b/>
           <w:bCs/>
         </w:rPr>
-        <w:t>Gabatel, Leandro</w:t>
+        <w:t>Gabatel</w:t>
+      </w:r>
+      <w:proofErr w:type="spellEnd"/>
+      <w:r>
+        <w:rPr>
+          <w:b/>
+          <w:bCs/>
+        </w:rPr>
+        <w:t>, Leandro</w:t>
       </w:r>
       <w:r>
         <w:rPr>
@@ -131,7 +156,31 @@
           <w:b/>
           <w:bCs/>
         </w:rPr>
-        <w:t xml:space="preserve"> Felisbino, Victor</w:t>
+        <w:t xml:space="preserve"> </w:t>
+      </w:r>
+      <w:proofErr w:type="spellStart"/>
+      <w:r>
+        <w:rPr>
+          <w:b/>
+          <w:bCs/>
+        </w:rPr>
+        <w:t>Felisbino</w:t>
+      </w:r>
+      <w:proofErr w:type="spellEnd"/>
+      <w:r>
+        <w:rPr>
+          <w:b/>
+          <w:bCs/>
+        </w:rPr>
+        <w:t xml:space="preserve">, </w:t>
+      </w:r>
+      <w:proofErr w:type="gramStart"/>
+      <w:r>
+        <w:rPr>
+          <w:b/>
+          <w:bCs/>
+        </w:rPr>
+        <w:t>Victor</w:t>
       </w:r>
       <w:r>
         <w:rPr>
@@ -155,6 +204,7 @@
         </w:rPr>
         <w:t>;</w:t>
       </w:r>
+      <w:proofErr w:type="gramEnd"/>
     </w:p>
     <w:p>
       <w:pPr>
@@ -176,7 +226,15 @@
           <w:b/>
           <w:bCs/>
         </w:rPr>
-        <w:t>Nunes, Alcinei</w:t>
+        <w:t xml:space="preserve">Nunes, </w:t>
+      </w:r>
+      <w:proofErr w:type="gramStart"/>
+      <w:r>
+        <w:rPr>
+          <w:b/>
+          <w:bCs/>
+        </w:rPr>
+        <w:t>Alcinei</w:t>
       </w:r>
       <w:r>
         <w:rPr>
@@ -193,6 +251,7 @@
         </w:rPr>
         <w:t>;</w:t>
       </w:r>
+      <w:proofErr w:type="gramEnd"/>
     </w:p>
     <w:p>
       <w:pPr>
@@ -203,6 +262,7 @@
       <w:pPr>
         <w:jc w:val="center"/>
       </w:pPr>
+      <w:proofErr w:type="gramStart"/>
       <w:r>
         <w:rPr>
           <w:vertAlign w:val="superscript"/>
@@ -213,7 +273,14 @@
         <w:rPr>
           <w:vertAlign w:val="superscript"/>
         </w:rPr>
-        <w:t>,2,3,4,5</w:t>
+        <w:t>,</w:t>
+      </w:r>
+      <w:proofErr w:type="gramEnd"/>
+      <w:r>
+        <w:rPr>
+          <w:vertAlign w:val="superscript"/>
+        </w:rPr>
+        <w:t>2,3,4,5</w:t>
       </w:r>
       <w:r>
         <w:t xml:space="preserve">Graduando de engenharia da computação, </w:t>
@@ -223,6 +290,7 @@
       <w:pPr>
         <w:jc w:val="center"/>
       </w:pPr>
+      <w:proofErr w:type="gramStart"/>
       <w:r>
         <w:rPr>
           <w:vertAlign w:val="superscript"/>
@@ -230,7 +298,19 @@
         <w:t>6</w:t>
       </w:r>
       <w:r>
-        <w:t xml:space="preserve">Professor do Unisal, </w:t>
+        <w:t>Professor</w:t>
+      </w:r>
+      <w:proofErr w:type="gramEnd"/>
+      <w:r>
+        <w:t xml:space="preserve"> do </w:t>
+      </w:r>
+      <w:proofErr w:type="spellStart"/>
+      <w:r>
+        <w:t>Unisal</w:t>
+      </w:r>
+      <w:proofErr w:type="spellEnd"/>
+      <w:r>
+        <w:t xml:space="preserve">, </w:t>
       </w:r>
       <w:hyperlink r:id="rId9">
         <w:r>
@@ -339,8 +419,9 @@
           <w:szCs w:val="20"/>
           <w:lang w:val="pt-BR"/>
         </w:rPr>
-        <w:t xml:space="preserve">trolado por um microcontrolador, </w:t>
-      </w:r>
+        <w:t xml:space="preserve">trolado por um </w:t>
+      </w:r>
+      <w:proofErr w:type="spellStart"/>
       <w:r>
         <w:rPr>
           <w:b w:val="0"/>
@@ -349,8 +430,9 @@
           <w:szCs w:val="20"/>
           <w:lang w:val="pt-BR"/>
         </w:rPr>
-        <w:t>e</w:t>
-      </w:r>
+        <w:t>microcontrolador</w:t>
+      </w:r>
+      <w:proofErr w:type="spellEnd"/>
       <w:r>
         <w:rPr>
           <w:b w:val="0"/>
@@ -359,7 +441,7 @@
           <w:szCs w:val="20"/>
           <w:lang w:val="pt-BR"/>
         </w:rPr>
-        <w:t>xibindo para o usuário o</w:t>
+        <w:t xml:space="preserve">, </w:t>
       </w:r>
       <w:r>
         <w:rPr>
@@ -369,7 +451,7 @@
           <w:szCs w:val="20"/>
           <w:lang w:val="pt-BR"/>
         </w:rPr>
-        <w:t xml:space="preserve"> nome da cor </w:t>
+        <w:t>e</w:t>
       </w:r>
       <w:r>
         <w:rPr>
@@ -379,7 +461,7 @@
           <w:szCs w:val="20"/>
           <w:lang w:val="pt-BR"/>
         </w:rPr>
-        <w:t xml:space="preserve">do objeto exposto ao sensor </w:t>
+        <w:t>xibindo para o usuário o</w:t>
       </w:r>
       <w:r>
         <w:rPr>
@@ -389,7 +471,7 @@
           <w:szCs w:val="20"/>
           <w:lang w:val="pt-BR"/>
         </w:rPr>
-        <w:t>em um display LCD. Esse sistema ainda será</w:t>
+        <w:t xml:space="preserve"> nome da cor </w:t>
       </w:r>
       <w:r>
         <w:rPr>
@@ -399,7 +481,7 @@
           <w:szCs w:val="20"/>
           <w:lang w:val="pt-BR"/>
         </w:rPr>
-        <w:t xml:space="preserve"> monitorado por um </w:t>
+        <w:t xml:space="preserve">do objeto exposto ao sensor </w:t>
       </w:r>
       <w:r>
         <w:rPr>
@@ -409,7 +491,7 @@
           <w:szCs w:val="20"/>
           <w:lang w:val="pt-BR"/>
         </w:rPr>
-        <w:t xml:space="preserve">software conectado via </w:t>
+        <w:t>em um display LCD. Esse sistema ainda será</w:t>
       </w:r>
       <w:r>
         <w:rPr>
@@ -419,7 +501,7 @@
           <w:szCs w:val="20"/>
           <w:lang w:val="pt-BR"/>
         </w:rPr>
-        <w:t>W</w:t>
+        <w:t xml:space="preserve"> monitorado por um </w:t>
       </w:r>
       <w:r>
         <w:rPr>
@@ -429,7 +511,7 @@
           <w:szCs w:val="20"/>
           <w:lang w:val="pt-BR"/>
         </w:rPr>
-        <w:t>IFI</w:t>
+        <w:t xml:space="preserve">software conectado via </w:t>
       </w:r>
       <w:r>
         <w:rPr>
@@ -439,7 +521,7 @@
           <w:szCs w:val="20"/>
           <w:lang w:val="pt-BR"/>
         </w:rPr>
-        <w:t xml:space="preserve">, </w:t>
+        <w:t>W</w:t>
       </w:r>
       <w:r>
         <w:rPr>
@@ -449,7 +531,7 @@
           <w:szCs w:val="20"/>
           <w:lang w:val="pt-BR"/>
         </w:rPr>
-        <w:t xml:space="preserve">onde será </w:t>
+        <w:t>IFI</w:t>
       </w:r>
       <w:r>
         <w:rPr>
@@ -459,7 +541,7 @@
           <w:szCs w:val="20"/>
           <w:lang w:val="pt-BR"/>
         </w:rPr>
-        <w:t>e</w:t>
+        <w:t xml:space="preserve">, </w:t>
       </w:r>
       <w:r>
         <w:rPr>
@@ -469,7 +551,7 @@
           <w:szCs w:val="20"/>
           <w:lang w:val="pt-BR"/>
         </w:rPr>
-        <w:t xml:space="preserve">xibido </w:t>
+        <w:t xml:space="preserve">onde será </w:t>
       </w:r>
       <w:r>
         <w:rPr>
@@ -479,7 +561,7 @@
           <w:szCs w:val="20"/>
           <w:lang w:val="pt-BR"/>
         </w:rPr>
-        <w:t>um histórico das leituras realizadas</w:t>
+        <w:t>e</w:t>
       </w:r>
       <w:r>
         <w:rPr>
@@ -489,7 +571,7 @@
           <w:szCs w:val="20"/>
           <w:lang w:val="pt-BR"/>
         </w:rPr>
-        <w:t xml:space="preserve"> pelo sensor</w:t>
+        <w:t xml:space="preserve">xibido </w:t>
       </w:r>
       <w:r>
         <w:rPr>
@@ -499,7 +581,7 @@
           <w:szCs w:val="20"/>
           <w:lang w:val="pt-BR"/>
         </w:rPr>
-        <w:t>,</w:t>
+        <w:t>um histórico das leituras realizadas</w:t>
       </w:r>
       <w:r>
         <w:rPr>
@@ -509,7 +591,7 @@
           <w:szCs w:val="20"/>
           <w:lang w:val="pt-BR"/>
         </w:rPr>
-        <w:t xml:space="preserve"> e informações adicionais sobre o projeto. O principal objetivo é oferecer às </w:t>
+        <w:t xml:space="preserve"> pelo sensor</w:t>
       </w:r>
       <w:r>
         <w:rPr>
@@ -519,7 +601,7 @@
           <w:szCs w:val="20"/>
           <w:lang w:val="pt-BR"/>
         </w:rPr>
-        <w:t>pe</w:t>
+        <w:t>,</w:t>
       </w:r>
       <w:r>
         <w:rPr>
@@ -529,7 +611,7 @@
           <w:szCs w:val="20"/>
           <w:lang w:val="pt-BR"/>
         </w:rPr>
-        <w:t xml:space="preserve">ssoas portadoras de daltonismo </w:t>
+        <w:t xml:space="preserve"> e informações adicionais sobre o projeto. O principal objetivo é oferecer às </w:t>
       </w:r>
       <w:r>
         <w:rPr>
@@ -539,6 +621,26 @@
           <w:szCs w:val="20"/>
           <w:lang w:val="pt-BR"/>
         </w:rPr>
+        <w:t>pe</w:t>
+      </w:r>
+      <w:r>
+        <w:rPr>
+          <w:b w:val="0"/>
+          <w:i/>
+          <w:sz w:val="20"/>
+          <w:szCs w:val="20"/>
+          <w:lang w:val="pt-BR"/>
+        </w:rPr>
+        <w:t xml:space="preserve">ssoas portadoras de daltonismo </w:t>
+      </w:r>
+      <w:r>
+        <w:rPr>
+          <w:b w:val="0"/>
+          <w:i/>
+          <w:sz w:val="20"/>
+          <w:szCs w:val="20"/>
+          <w:lang w:val="pt-BR"/>
+        </w:rPr>
         <w:t>uma noção das cores existentes em suas voltas.</w:t>
       </w:r>
     </w:p>
@@ -565,9 +667,11 @@
       <w:r>
         <w:t xml:space="preserve">, </w:t>
       </w:r>
+      <w:proofErr w:type="spellStart"/>
       <w:r>
         <w:t>Microcontrolador</w:t>
       </w:r>
+      <w:proofErr w:type="spellEnd"/>
       <w:r>
         <w:t xml:space="preserve">, </w:t>
       </w:r>
@@ -577,6 +681,7 @@
       <w:r>
         <w:t xml:space="preserve">, </w:t>
       </w:r>
+      <w:proofErr w:type="gramStart"/>
       <w:r>
         <w:rPr>
           <w:i/>
@@ -589,6 +694,7 @@
         </w:rPr>
         <w:t>,</w:t>
       </w:r>
+      <w:proofErr w:type="gramEnd"/>
       <w:r>
         <w:rPr>
           <w:i/>
@@ -952,8 +1058,13 @@
       </w:r>
       <w:r>
         <w:lastRenderedPageBreak/>
-        <w:t>baseia em uma cor, tal como um aviso, ou gráfico. O daltônico apresentará dificuldade e/ou desvantagem.</w:t>
-      </w:r>
+        <w:t xml:space="preserve">baseia em uma cor, tal como um aviso, ou gráfico. O daltônico apresentará dificuldade e/ou </w:t>
+      </w:r>
+      <w:proofErr w:type="gramStart"/>
+      <w:r>
+        <w:t>desvantagem.</w:t>
+      </w:r>
+      <w:proofErr w:type="gramEnd"/>
       <w:r>
         <w:t>(1)</w:t>
       </w:r>
@@ -978,55 +1089,105 @@
     <w:p>
       <w:pPr>
         <w:ind w:firstLine="204"/>
-      </w:pPr>
-      <w:r>
-        <w:rPr>
-          <w:rFonts w:ascii="Comic Sans MS" w:hAnsi="Comic Sans MS"/>
-        </w:rPr>
-        <w:t>Exemplificar o uso de arduinos que simplificam a nossa vida no dia-a-dia, se possível visar a área de pessoas com alguma deficiencia</w:t>
-      </w:r>
-    </w:p>
-    <w:p>
-      <w:pPr>
-        <w:ind w:firstLine="204"/>
-      </w:pPr>
-    </w:p>
-    <w:p>
-      <w:pPr>
-        <w:ind w:firstLine="204"/>
-        <w:jc w:val="center"/>
-        <w:rPr>
-          <w:sz w:val="16"/>
-          <w:szCs w:val="16"/>
-        </w:rPr>
-      </w:pPr>
-      <w:r>
-        <w:rPr>
-          <w:sz w:val="16"/>
-          <w:szCs w:val="16"/>
-        </w:rPr>
-        <w:t>Figura 1 –</w:t>
-      </w:r>
-      <w:r>
-        <w:rPr>
-          <w:sz w:val="16"/>
-          <w:szCs w:val="16"/>
-        </w:rPr>
-        <w:t xml:space="preserve"> </w:t>
-      </w:r>
-      <w:r>
-        <w:rPr>
-          <w:sz w:val="16"/>
-          <w:szCs w:val="16"/>
-        </w:rPr>
-        <w:t>Componentes eletrônicos p</w:t>
-      </w:r>
-      <w:r>
-        <w:rPr>
-          <w:sz w:val="16"/>
-          <w:szCs w:val="16"/>
-        </w:rPr>
-        <w:t>rincipais do projeto.</w:t>
+        <w:rPr>
+          <w:rFonts w:cs="Times New Roman"/>
+        </w:rPr>
+      </w:pPr>
+      <w:r>
+        <w:rPr>
+          <w:rFonts w:cs="Times New Roman"/>
+        </w:rPr>
+        <w:t xml:space="preserve">O sistema </w:t>
+      </w:r>
+      <w:proofErr w:type="spellStart"/>
+      <w:r>
+        <w:rPr>
+          <w:rFonts w:cs="Times New Roman"/>
+        </w:rPr>
+        <w:t>Ciber</w:t>
+      </w:r>
+      <w:proofErr w:type="spellEnd"/>
+      <w:r>
+        <w:rPr>
+          <w:rFonts w:cs="Times New Roman"/>
+        </w:rPr>
+        <w:t>-Físico</w:t>
+      </w:r>
+      <w:proofErr w:type="gramStart"/>
+      <w:r>
+        <w:rPr>
+          <w:rFonts w:cs="Times New Roman"/>
+        </w:rPr>
+        <w:t>, é</w:t>
+      </w:r>
+      <w:proofErr w:type="gramEnd"/>
+      <w:r>
+        <w:rPr>
+          <w:rFonts w:cs="Times New Roman"/>
+        </w:rPr>
+        <w:t xml:space="preserve"> um ótimo exemplo de como a tecnologia de </w:t>
+      </w:r>
+      <w:proofErr w:type="spellStart"/>
+      <w:r>
+        <w:rPr>
+          <w:rFonts w:cs="Times New Roman"/>
+        </w:rPr>
+        <w:t>microcontroladores</w:t>
+      </w:r>
+      <w:proofErr w:type="spellEnd"/>
+      <w:r>
+        <w:rPr>
+          <w:rFonts w:cs="Times New Roman"/>
+        </w:rPr>
+        <w:t xml:space="preserve"> ofereceram auxílio para uma comunidade. Onde através de um sensor </w:t>
+      </w:r>
+      <w:proofErr w:type="spellStart"/>
+      <w:r>
+        <w:rPr>
+          <w:rFonts w:cs="Times New Roman"/>
+        </w:rPr>
+        <w:t>ultrasônico</w:t>
+      </w:r>
+      <w:proofErr w:type="spellEnd"/>
+      <w:r>
+        <w:rPr>
+          <w:rFonts w:cs="Times New Roman"/>
+        </w:rPr>
+        <w:t xml:space="preserve"> e um motor </w:t>
+      </w:r>
+      <w:proofErr w:type="spellStart"/>
+      <w:r>
+        <w:rPr>
+          <w:rFonts w:cs="Times New Roman"/>
+        </w:rPr>
+        <w:t>vibracall</w:t>
+      </w:r>
+      <w:proofErr w:type="spellEnd"/>
+      <w:r>
+        <w:rPr>
+          <w:rFonts w:cs="Times New Roman"/>
+        </w:rPr>
+        <w:t xml:space="preserve">, controlados por um </w:t>
+      </w:r>
+      <w:proofErr w:type="spellStart"/>
+      <w:r>
+        <w:rPr>
+          <w:rFonts w:cs="Times New Roman"/>
+        </w:rPr>
+        <w:t>microcontrolador</w:t>
+      </w:r>
+      <w:proofErr w:type="spellEnd"/>
+      <w:r>
+        <w:rPr>
+          <w:rFonts w:cs="Times New Roman"/>
+        </w:rPr>
+        <w:t xml:space="preserve"> WEMOS-D1/R2, passa-se a informação através da vibração na bengala portada por um deficiente visual, caso algum objeto esteja a uma altura acima do solo, impedindo a colisão.</w:t>
+      </w:r>
+      <w:r>
+        <w:rPr>
+          <w:rFonts w:cs="Times New Roman"/>
+        </w:rPr>
+        <w:t xml:space="preserve"> (2)</w:t>
       </w:r>
     </w:p>
     <w:p>
@@ -1154,13 +1315,142 @@
     <w:p/>
     <w:p>
       <w:pPr>
-        <w:ind w:left="360"/>
-      </w:pPr>
-      <w:r>
-        <w:t>O QUE SÃO, QUANDO SURGIU ,PORQUE E NO QUE NOS AJUDAM</w:t>
-      </w:r>
-    </w:p>
-    <w:p/>
+        <w:ind w:firstLine="360"/>
+      </w:pPr>
+      <w:proofErr w:type="spellStart"/>
+      <w:r>
+        <w:t>Microcontroladores</w:t>
+      </w:r>
+      <w:proofErr w:type="spellEnd"/>
+      <w:r>
+        <w:t xml:space="preserve"> são circuitos integrados programáveis</w:t>
+      </w:r>
+      <w:r>
+        <w:t xml:space="preserve"> através de </w:t>
+      </w:r>
+      <w:proofErr w:type="spellStart"/>
+      <w:r>
+        <w:t>comooutadores</w:t>
+      </w:r>
+      <w:proofErr w:type="spellEnd"/>
+      <w:r>
+        <w:t xml:space="preserve">, onde através das linguagens de desenvolvimento de software, como C e Assembly, é possível controlar comportamentos do hardware, como temporizadores, sensores e displays. </w:t>
+      </w:r>
+    </w:p>
+    <w:p>
+      <w:pPr>
+        <w:ind w:firstLine="360"/>
+      </w:pPr>
+      <w:r>
+        <w:t xml:space="preserve">(caso alguém quiser colocar algo a mais aqui sobre </w:t>
+      </w:r>
+      <w:proofErr w:type="gramStart"/>
+      <w:r>
+        <w:t>micro controladores</w:t>
+      </w:r>
+      <w:proofErr w:type="gramEnd"/>
+      <w:r>
+        <w:t>, é bom)</w:t>
+      </w:r>
+    </w:p>
+    <w:p>
+      <w:r>
+        <w:t>(2)</w:t>
+      </w:r>
+    </w:p>
+    <w:p>
+      <w:pPr>
+        <w:jc w:val="center"/>
+        <w:rPr>
+          <w:sz w:val="16"/>
+        </w:rPr>
+      </w:pPr>
+      <w:r>
+        <w:rPr>
+          <w:sz w:val="16"/>
+        </w:rPr>
+        <w:t xml:space="preserve">Figura 1 – </w:t>
+      </w:r>
+      <w:proofErr w:type="spellStart"/>
+      <w:r>
+        <w:rPr>
+          <w:sz w:val="16"/>
+        </w:rPr>
+        <w:t>Microcontrolador</w:t>
+      </w:r>
+      <w:proofErr w:type="spellEnd"/>
+      <w:r>
+        <w:rPr>
+          <w:sz w:val="16"/>
+        </w:rPr>
+        <w:t xml:space="preserve"> ESP-32</w:t>
+      </w:r>
+    </w:p>
+    <w:p>
+      <w:pPr>
+        <w:jc w:val="center"/>
+      </w:pPr>
+      <w:r>
+        <w:rPr>
+          <w:noProof/>
+          <w:lang w:eastAsia="pt-BR"/>
+        </w:rPr>
+        <w:lastRenderedPageBreak/>
+        <w:drawing>
+          <wp:inline distT="0" distB="0" distL="0" distR="0" wp14:anchorId="0760E0D2" wp14:editId="68D584F0">
+            <wp:extent cx="2552700" cy="1580312"/>
+            <wp:effectExtent l="0" t="0" r="0" b="1270"/>
+            <wp:docPr id="3" name="Imagem 3" descr="Image result for esp-32"/>
+            <wp:cNvGraphicFramePr>
+              <a:graphicFrameLocks xmlns:a="http://schemas.openxmlformats.org/drawingml/2006/main" noChangeAspect="1"/>
+            </wp:cNvGraphicFramePr>
+            <a:graphic xmlns:a="http://schemas.openxmlformats.org/drawingml/2006/main">
+              <a:graphicData uri="http://schemas.openxmlformats.org/drawingml/2006/picture">
+                <pic:pic xmlns:pic="http://schemas.openxmlformats.org/drawingml/2006/picture">
+                  <pic:nvPicPr>
+                    <pic:cNvPr id="0" name="Picture 1" descr="Image result for esp-32"/>
+                    <pic:cNvPicPr>
+                      <a:picLocks noChangeAspect="1" noChangeArrowheads="1"/>
+                    </pic:cNvPicPr>
+                  </pic:nvPicPr>
+                  <pic:blipFill>
+                    <a:blip r:embed="rId13" cstate="print">
+                      <a:extLst>
+                        <a:ext uri="{28A0092B-C50C-407E-A947-70E740481C1C}">
+                          <a14:useLocalDpi xmlns:a14="http://schemas.microsoft.com/office/drawing/2010/main" val="0"/>
+                        </a:ext>
+                      </a:extLst>
+                    </a:blip>
+                    <a:srcRect/>
+                    <a:stretch>
+                      <a:fillRect/>
+                    </a:stretch>
+                  </pic:blipFill>
+                  <pic:spPr bwMode="auto">
+                    <a:xfrm>
+                      <a:off x="0" y="0"/>
+                      <a:ext cx="2557857" cy="1583505"/>
+                    </a:xfrm>
+                    <a:prstGeom prst="rect">
+                      <a:avLst/>
+                    </a:prstGeom>
+                    <a:noFill/>
+                    <a:ln>
+                      <a:noFill/>
+                    </a:ln>
+                  </pic:spPr>
+                </pic:pic>
+              </a:graphicData>
+            </a:graphic>
+          </wp:inline>
+        </w:drawing>
+      </w:r>
+    </w:p>
+    <w:p>
+      <w:pPr>
+        <w:jc w:val="left"/>
+      </w:pPr>
+    </w:p>
     <w:p>
       <w:pPr>
         <w:rPr>
@@ -1247,14 +1537,18 @@
         <w:t xml:space="preserve">RGB e de movimentos </w:t>
       </w:r>
       <w:r>
-        <w:t xml:space="preserve">APDS-9960 é pouco utilizado na indústria sua precisão é inferior relacionado com outros sensores, porém o princípio de funcionamento é o mesmo. Em conjunto com um microcontrolador, </w:t>
-      </w:r>
-      <w:r>
-        <w:t xml:space="preserve">é possível captar as </w:t>
-      </w:r>
-      <w:r>
-        <w:lastRenderedPageBreak/>
-        <w:t xml:space="preserve">informações do reflexo da superfície </w:t>
+        <w:t xml:space="preserve">APDS-9960 é pouco utilizado na indústria sua precisão é inferior relacionado com outros sensores, porém o princípio de funcionamento é o mesmo. Em conjunto com um </w:t>
+      </w:r>
+      <w:proofErr w:type="spellStart"/>
+      <w:r>
+        <w:t>microcontrolador</w:t>
+      </w:r>
+      <w:proofErr w:type="spellEnd"/>
+      <w:r>
+        <w:t xml:space="preserve">, </w:t>
+      </w:r>
+      <w:r>
+        <w:t xml:space="preserve">é possível captar as informações do reflexo da superfície </w:t>
       </w:r>
       <w:r>
         <w:t xml:space="preserve">analisada, e logo após, </w:t>
@@ -1305,7 +1599,23 @@
           <w:sz w:val="16"/>
           <w:szCs w:val="16"/>
         </w:rPr>
-        <w:t>, E SE POSSÍVEL ENCONTRAR UMA IMAGEM COM MELHOR RESULUÇÃO OU MAIS COMPREENSIVEL, ALCINEI ACHOU RUIM PELO FATO DE N SER POSSIVEL LER E COMPREENDER O ESQUEMA ABAIXO :X (Contornar a área que ´´e indicada na figura 3 para relacionar ambas)</w:t>
+        <w:t xml:space="preserve">, E SE POSSÍVEL ENCONTRAR UMA IMAGEM COM MELHOR RESULUÇÃO OU MAIS COMPREENSIVEL, ALCINEI ACHOU RUIM PELO FATO DE N SER POSSIVEL LER E COMPREENDER O ESQUEMA </w:t>
+      </w:r>
+      <w:proofErr w:type="gramStart"/>
+      <w:r>
+        <w:rPr>
+          <w:sz w:val="16"/>
+          <w:szCs w:val="16"/>
+        </w:rPr>
+        <w:t>ABAIXO :</w:t>
+      </w:r>
+      <w:proofErr w:type="gramEnd"/>
+      <w:r>
+        <w:rPr>
+          <w:sz w:val="16"/>
+          <w:szCs w:val="16"/>
+        </w:rPr>
+        <w:t>X (Contornar a área que ´´e indicada na figura 3 para relacionar ambas)</w:t>
       </w:r>
     </w:p>
     <w:p>
@@ -1333,7 +1643,7 @@
                     <pic:cNvPicPr/>
                   </pic:nvPicPr>
                   <pic:blipFill>
-                    <a:blip r:embed="rId13" cstate="print">
+                    <a:blip r:embed="rId14" cstate="print">
                       <a:extLst>
                         <a:ext uri="{28A0092B-C50C-407E-A947-70E740481C1C}">
                           <a14:useLocalDpi xmlns:a14="http://schemas.microsoft.com/office/drawing/2010/main" val="0"/>
@@ -1378,8 +1688,13 @@
       <w:r>
         <w:t xml:space="preserve">abaixo </w:t>
       </w:r>
-      <w:r>
-        <w:t xml:space="preserve">encontra-se </w:t>
+      <w:proofErr w:type="gramStart"/>
+      <w:r>
+        <w:t>encontra-se</w:t>
+      </w:r>
+      <w:proofErr w:type="gramEnd"/>
+      <w:r>
+        <w:t xml:space="preserve"> </w:t>
       </w:r>
       <w:r>
         <w:t>destacado</w:t>
@@ -1433,6 +1748,7 @@
           <w:noProof/>
           <w:lang w:eastAsia="pt-BR"/>
         </w:rPr>
+        <w:lastRenderedPageBreak/>
         <w:drawing>
           <wp:inline distT="0" distB="0" distL="0" distR="0" wp14:anchorId="1EF9D4EC" wp14:editId="716A1BA7">
             <wp:extent cx="2769435" cy="1150537"/>
@@ -1449,7 +1765,7 @@
                     <pic:cNvPicPr/>
                   </pic:nvPicPr>
                   <pic:blipFill rotWithShape="1">
-                    <a:blip r:embed="rId14" cstate="print">
+                    <a:blip r:embed="rId15" cstate="print">
                       <a:extLst>
                         <a:ext uri="{28A0092B-C50C-407E-A947-70E740481C1C}">
                           <a14:useLocalDpi xmlns:a14="http://schemas.microsoft.com/office/drawing/2010/main" val="0"/>
@@ -1499,8 +1815,13 @@
       <w:r>
         <w:t xml:space="preserve">Como pode ser observado na imagem, há </w:t>
       </w:r>
-      <w:r>
-        <w:t xml:space="preserve">4 </w:t>
+      <w:proofErr w:type="gramStart"/>
+      <w:r>
+        <w:t>4</w:t>
+      </w:r>
+      <w:proofErr w:type="gramEnd"/>
+      <w:r>
+        <w:t xml:space="preserve"> </w:t>
       </w:r>
       <w:r>
         <w:t>foto</w:t>
@@ -1526,7 +1847,15 @@
         <w:t xml:space="preserve">a luz que passar pelo filtro </w:t>
       </w:r>
       <w:r>
-        <w:t>e transmitir um sinal elétrico que será reconhecido e interpretado pelo microcontrolador.</w:t>
+        <w:t xml:space="preserve">e transmitir um sinal elétrico que será reconhecido e interpretado pelo </w:t>
+      </w:r>
+      <w:proofErr w:type="spellStart"/>
+      <w:r>
+        <w:t>microcontrolador</w:t>
+      </w:r>
+      <w:proofErr w:type="spellEnd"/>
+      <w:r>
+        <w:t>.</w:t>
       </w:r>
     </w:p>
     <w:p>
@@ -1567,7 +1896,6 @@
           <w:sz w:val="16"/>
           <w:szCs w:val="16"/>
         </w:rPr>
-        <w:lastRenderedPageBreak/>
         <w:t>Figura 4</w:t>
       </w:r>
       <w:r>
@@ -1598,7 +1926,7 @@
                     <pic:cNvPicPr/>
                   </pic:nvPicPr>
                   <pic:blipFill>
-                    <a:blip r:embed="rId15">
+                    <a:blip r:embed="rId16">
                       <a:extLst>
                         <a:ext uri="{28A0092B-C50C-407E-A947-70E740481C1C}">
                           <a14:useLocalDpi xmlns:a14="http://schemas.microsoft.com/office/drawing/2010/main" val="0"/>
@@ -1635,7 +1963,23 @@
         <w:ind w:firstLine="170"/>
       </w:pPr>
       <w:r>
-        <w:t xml:space="preserve">O uso de um led branco em conjunto com o sensor é essencial para tornar mais precisa as leituras de cores, a luz emitida pelo led reflete no objeto e é </w:t>
+        <w:t xml:space="preserve">O uso de um </w:t>
+      </w:r>
+      <w:proofErr w:type="spellStart"/>
+      <w:r>
+        <w:t>led</w:t>
+      </w:r>
+      <w:proofErr w:type="spellEnd"/>
+      <w:r>
+        <w:t xml:space="preserve"> branco em conjunto com o sensor é essencial para tornar mais precisa as leituras de cores, a luz emitida pelo </w:t>
+      </w:r>
+      <w:proofErr w:type="spellStart"/>
+      <w:r>
+        <w:t>led</w:t>
+      </w:r>
+      <w:proofErr w:type="spellEnd"/>
+      <w:r>
+        <w:t xml:space="preserve"> reflete no objeto e é </w:t>
       </w:r>
       <w:r>
         <w:t xml:space="preserve">detectada pelo </w:t>
@@ -1656,7 +2000,15 @@
         <w:t>verde e azul.</w:t>
       </w:r>
       <w:r>
-        <w:t xml:space="preserve"> O led utilizado deve ser branco para que não haja interferência na cor que estiver sendo analisada.</w:t>
+        <w:t xml:space="preserve"> O </w:t>
+      </w:r>
+      <w:proofErr w:type="spellStart"/>
+      <w:r>
+        <w:t>led</w:t>
+      </w:r>
+      <w:proofErr w:type="spellEnd"/>
+      <w:r>
+        <w:t xml:space="preserve"> utilizado deve ser branco para que não haja interferência na cor que estiver sendo analisada.</w:t>
       </w:r>
     </w:p>
     <w:p>
@@ -1673,14 +2025,7 @@
           <w:sz w:val="16"/>
           <w:szCs w:val="16"/>
         </w:rPr>
-        <w:t xml:space="preserve">Figura 5 </w:t>
-      </w:r>
-      <w:r>
-        <w:rPr>
-          <w:sz w:val="16"/>
-          <w:szCs w:val="16"/>
-        </w:rPr>
-        <w:t>JON ENTITULE A IMAGEM</w:t>
+        <w:t>Figura 5 JON ENTITULE A IMAGEM</w:t>
       </w:r>
     </w:p>
     <w:p>
@@ -1708,7 +2053,7 @@
                     <pic:cNvPicPr/>
                   </pic:nvPicPr>
                   <pic:blipFill>
-                    <a:blip r:embed="rId16">
+                    <a:blip r:embed="rId17">
                       <a:extLst>
                         <a:ext uri="{28A0092B-C50C-407E-A947-70E740481C1C}">
                           <a14:useLocalDpi xmlns:a14="http://schemas.microsoft.com/office/drawing/2010/main" val="0"/>
@@ -1774,21 +2119,27 @@
       <w:r>
         <w:t xml:space="preserve">RGB é nomeado pelas iniciais das cores em inglês: </w:t>
       </w:r>
+      <w:proofErr w:type="spellStart"/>
       <w:r>
         <w:rPr>
           <w:i/>
         </w:rPr>
         <w:t>red</w:t>
       </w:r>
+      <w:proofErr w:type="spellEnd"/>
       <w:r>
         <w:t xml:space="preserve">, </w:t>
       </w:r>
+      <w:proofErr w:type="spellStart"/>
+      <w:proofErr w:type="gramStart"/>
       <w:r>
         <w:rPr>
           <w:i/>
         </w:rPr>
         <w:t>green</w:t>
       </w:r>
+      <w:proofErr w:type="spellEnd"/>
+      <w:proofErr w:type="gramEnd"/>
       <w:r>
         <w:t xml:space="preserve"> e </w:t>
       </w:r>
@@ -1808,7 +2159,11 @@
         <w:t>em português: vermelha, verde e azul.</w:t>
       </w:r>
       <w:r>
-        <w:t xml:space="preserve"> Este padrão é utilizado em dispositivos que emitem luz, como monitores, televisores, câmeras, entre outros.</w:t>
+        <w:t xml:space="preserve"> Este padrão é </w:t>
+      </w:r>
+      <w:r>
+        <w:lastRenderedPageBreak/>
+        <w:t>utilizado em dispositivos que emitem luz, como monitores, televisores, câmeras, entre outros.</w:t>
       </w:r>
     </w:p>
     <w:p>
@@ -1840,8 +2195,16 @@
         <w:rPr>
           <w:sz w:val="16"/>
         </w:rPr>
-        <w:t>Tabela 1 – Tabela de assimilação de nomes, códigos RGB e cores</w:t>
-      </w:r>
+        <w:t xml:space="preserve">Tabela 1 – Tabela de assimilação de nomes, códigos RGB e </w:t>
+      </w:r>
+      <w:proofErr w:type="gramStart"/>
+      <w:r>
+        <w:rPr>
+          <w:sz w:val="16"/>
+        </w:rPr>
+        <w:t>cores</w:t>
+      </w:r>
+      <w:proofErr w:type="gramEnd"/>
     </w:p>
     <w:tbl>
       <w:tblPr>
@@ -2043,6 +2406,7 @@
                 <w:lang w:eastAsia="pt-BR"/>
               </w:rPr>
             </w:pPr>
+            <w:proofErr w:type="gramStart"/>
             <w:r>
               <w:rPr>
                 <w:rFonts w:ascii="Calibri" w:eastAsia="Times New Roman" w:hAnsi="Calibri" w:cs="Times New Roman"/>
@@ -2050,7 +2414,17 @@
                 <w:szCs w:val="20"/>
                 <w:lang w:eastAsia="pt-BR"/>
               </w:rPr>
-              <w:t>0,0,0</w:t>
+              <w:t>0</w:t>
+            </w:r>
+            <w:proofErr w:type="gramEnd"/>
+            <w:r>
+              <w:rPr>
+                <w:rFonts w:ascii="Calibri" w:eastAsia="Times New Roman" w:hAnsi="Calibri" w:cs="Times New Roman"/>
+                <w:color w:val="000000"/>
+                <w:szCs w:val="20"/>
+                <w:lang w:eastAsia="pt-BR"/>
+              </w:rPr>
+              <w:t>,0,0</w:t>
             </w:r>
           </w:p>
         </w:tc>
@@ -2153,6 +2527,7 @@
                 <w:lang w:eastAsia="pt-BR"/>
               </w:rPr>
             </w:pPr>
+            <w:proofErr w:type="gramStart"/>
             <w:r>
               <w:rPr>
                 <w:rFonts w:ascii="Calibri" w:eastAsia="Times New Roman" w:hAnsi="Calibri" w:cs="Times New Roman"/>
@@ -2160,7 +2535,17 @@
                 <w:szCs w:val="20"/>
                 <w:lang w:eastAsia="pt-BR"/>
               </w:rPr>
-              <w:t>255,255,255</w:t>
+              <w:t>255,</w:t>
+            </w:r>
+            <w:proofErr w:type="gramEnd"/>
+            <w:r>
+              <w:rPr>
+                <w:rFonts w:ascii="Calibri" w:eastAsia="Times New Roman" w:hAnsi="Calibri" w:cs="Times New Roman"/>
+                <w:color w:val="000000"/>
+                <w:szCs w:val="20"/>
+                <w:lang w:eastAsia="pt-BR"/>
+              </w:rPr>
+              <w:t>255,255</w:t>
             </w:r>
           </w:p>
         </w:tc>
@@ -2263,6 +2648,7 @@
                 <w:lang w:eastAsia="pt-BR"/>
               </w:rPr>
             </w:pPr>
+            <w:proofErr w:type="gramStart"/>
             <w:r>
               <w:rPr>
                 <w:rFonts w:ascii="Calibri" w:eastAsia="Times New Roman" w:hAnsi="Calibri" w:cs="Times New Roman"/>
@@ -2270,7 +2656,17 @@
                 <w:szCs w:val="20"/>
                 <w:lang w:eastAsia="pt-BR"/>
               </w:rPr>
-              <w:t>255,0,0</w:t>
+              <w:t>255,</w:t>
+            </w:r>
+            <w:proofErr w:type="gramEnd"/>
+            <w:r>
+              <w:rPr>
+                <w:rFonts w:ascii="Calibri" w:eastAsia="Times New Roman" w:hAnsi="Calibri" w:cs="Times New Roman"/>
+                <w:color w:val="000000"/>
+                <w:szCs w:val="20"/>
+                <w:lang w:eastAsia="pt-BR"/>
+              </w:rPr>
+              <w:t>0,0</w:t>
             </w:r>
           </w:p>
         </w:tc>
@@ -2373,6 +2769,7 @@
                 <w:lang w:eastAsia="pt-BR"/>
               </w:rPr>
             </w:pPr>
+            <w:proofErr w:type="gramStart"/>
             <w:r>
               <w:rPr>
                 <w:rFonts w:ascii="Calibri" w:eastAsia="Times New Roman" w:hAnsi="Calibri" w:cs="Times New Roman"/>
@@ -2380,7 +2777,17 @@
                 <w:szCs w:val="20"/>
                 <w:lang w:eastAsia="pt-BR"/>
               </w:rPr>
-              <w:t>0,255,0</w:t>
+              <w:t>0</w:t>
+            </w:r>
+            <w:proofErr w:type="gramEnd"/>
+            <w:r>
+              <w:rPr>
+                <w:rFonts w:ascii="Calibri" w:eastAsia="Times New Roman" w:hAnsi="Calibri" w:cs="Times New Roman"/>
+                <w:color w:val="000000"/>
+                <w:szCs w:val="20"/>
+                <w:lang w:eastAsia="pt-BR"/>
+              </w:rPr>
+              <w:t>,255,0</w:t>
             </w:r>
           </w:p>
         </w:tc>
@@ -2483,6 +2890,7 @@
                 <w:lang w:eastAsia="pt-BR"/>
               </w:rPr>
             </w:pPr>
+            <w:proofErr w:type="gramStart"/>
             <w:r>
               <w:rPr>
                 <w:rFonts w:ascii="Calibri" w:eastAsia="Times New Roman" w:hAnsi="Calibri" w:cs="Times New Roman"/>
@@ -2490,7 +2898,17 @@
                 <w:szCs w:val="20"/>
                 <w:lang w:eastAsia="pt-BR"/>
               </w:rPr>
-              <w:t>0,0,255</w:t>
+              <w:t>0</w:t>
+            </w:r>
+            <w:proofErr w:type="gramEnd"/>
+            <w:r>
+              <w:rPr>
+                <w:rFonts w:ascii="Calibri" w:eastAsia="Times New Roman" w:hAnsi="Calibri" w:cs="Times New Roman"/>
+                <w:color w:val="000000"/>
+                <w:szCs w:val="20"/>
+                <w:lang w:eastAsia="pt-BR"/>
+              </w:rPr>
+              <w:t>,0,255</w:t>
             </w:r>
           </w:p>
         </w:tc>
@@ -2593,6 +3011,7 @@
                 <w:lang w:eastAsia="pt-BR"/>
               </w:rPr>
             </w:pPr>
+            <w:proofErr w:type="gramStart"/>
             <w:r>
               <w:rPr>
                 <w:rFonts w:ascii="Calibri" w:eastAsia="Times New Roman" w:hAnsi="Calibri" w:cs="Times New Roman"/>
@@ -2600,7 +3019,17 @@
                 <w:szCs w:val="20"/>
                 <w:lang w:eastAsia="pt-BR"/>
               </w:rPr>
-              <w:t>255,192,203</w:t>
+              <w:t>255,</w:t>
+            </w:r>
+            <w:proofErr w:type="gramEnd"/>
+            <w:r>
+              <w:rPr>
+                <w:rFonts w:ascii="Calibri" w:eastAsia="Times New Roman" w:hAnsi="Calibri" w:cs="Times New Roman"/>
+                <w:color w:val="000000"/>
+                <w:szCs w:val="20"/>
+                <w:lang w:eastAsia="pt-BR"/>
+              </w:rPr>
+              <w:t>192,203</w:t>
             </w:r>
           </w:p>
         </w:tc>
@@ -2703,6 +3132,7 @@
                 <w:lang w:eastAsia="pt-BR"/>
               </w:rPr>
             </w:pPr>
+            <w:proofErr w:type="gramStart"/>
             <w:r>
               <w:rPr>
                 <w:rFonts w:ascii="Calibri" w:eastAsia="Times New Roman" w:hAnsi="Calibri" w:cs="Times New Roman"/>
@@ -2710,7 +3140,17 @@
                 <w:szCs w:val="20"/>
                 <w:lang w:eastAsia="pt-BR"/>
               </w:rPr>
-              <w:t>255,40,0</w:t>
+              <w:t>255,</w:t>
+            </w:r>
+            <w:proofErr w:type="gramEnd"/>
+            <w:r>
+              <w:rPr>
+                <w:rFonts w:ascii="Calibri" w:eastAsia="Times New Roman" w:hAnsi="Calibri" w:cs="Times New Roman"/>
+                <w:color w:val="000000"/>
+                <w:szCs w:val="20"/>
+                <w:lang w:eastAsia="pt-BR"/>
+              </w:rPr>
+              <w:t>40,0</w:t>
             </w:r>
           </w:p>
         </w:tc>
@@ -2758,8 +3198,31 @@
     </w:p>
     <w:p>
       <w:r>
-        <w:lastRenderedPageBreak/>
-        <w:t xml:space="preserve">    Para tornar mais precisa as cores de acordo com a cor real lida pelo sensor, a partir do RGB é possível converter novamente para o padrão de cores HSV, que é nomeado em inglês com as inicias de hue, saturation e value, respectivamente em português: matiz, saturação e iluminação.</w:t>
+        <w:t xml:space="preserve">    Para tornar mais precisa as cores de acordo com a cor real lida pelo sensor, a partir do RGB é possível converter novamente para o padrão de cores HSV, que é nomeado em inglês com as inicias de </w:t>
+      </w:r>
+      <w:proofErr w:type="spellStart"/>
+      <w:r>
+        <w:t>hue</w:t>
+      </w:r>
+      <w:proofErr w:type="spellEnd"/>
+      <w:r>
+        <w:t xml:space="preserve">, </w:t>
+      </w:r>
+      <w:proofErr w:type="spellStart"/>
+      <w:r>
+        <w:t>saturation</w:t>
+      </w:r>
+      <w:proofErr w:type="spellEnd"/>
+      <w:r>
+        <w:t xml:space="preserve"> e </w:t>
+      </w:r>
+      <w:proofErr w:type="spellStart"/>
+      <w:r>
+        <w:t>value</w:t>
+      </w:r>
+      <w:proofErr w:type="spellEnd"/>
+      <w:r>
+        <w:t>, respectivamente em português: matiz, saturação e iluminação.</w:t>
       </w:r>
       <w:r>
         <w:t xml:space="preserve"> </w:t>
@@ -2770,7 +3233,15 @@
         <w:t xml:space="preserve">    </w:t>
       </w:r>
       <w:r>
-        <w:t>Neste modelo de cores, é utilizado apenas as cores do espectro de luz visível, a matiz corresponde a cor, começando do vermelho, passando pelo laranja, amarelo, verde, azul, roxo, magenta e retorna ao vermelho. Já a saturação está relacionada com a intensidade da cor, enquanto a iluminação representa tons mais claros ou mais escu</w:t>
+        <w:t xml:space="preserve">Neste modelo de cores, </w:t>
+      </w:r>
+      <w:proofErr w:type="gramStart"/>
+      <w:r>
+        <w:t>é</w:t>
+      </w:r>
+      <w:proofErr w:type="gramEnd"/>
+      <w:r>
+        <w:t xml:space="preserve"> utilizado apenas as cores do espectro de luz visível, a matiz corresponde a cor, começando do vermelho, passando pelo laranja, amarelo, verde, azul, roxo, magenta e retorna ao vermelho. Já a saturação está relacionada com a intensidade da cor, enquanto a iluminação representa tons mais claros ou mais escu</w:t>
       </w:r>
       <w:r>
         <w:t xml:space="preserve">ros. </w:t>
@@ -2818,7 +3289,7 @@
                     <pic:cNvPicPr/>
                   </pic:nvPicPr>
                   <pic:blipFill>
-                    <a:blip r:embed="rId17" cstate="print">
+                    <a:blip r:embed="rId18" cstate="print">
                       <a:extLst>
                         <a:ext uri="{28A0092B-C50C-407E-A947-70E740481C1C}">
                           <a14:useLocalDpi xmlns:a14="http://schemas.microsoft.com/office/drawing/2010/main" val="0"/>
@@ -2871,7 +3342,15 @@
         <w:t>°</w:t>
       </w:r>
       <w:r>
-        <w:t xml:space="preserve">, partindo da cor vermelha. Saturação e iluminação são limitados </w:t>
+        <w:t xml:space="preserve">, partindo da cor vermelha. Saturação e iluminação são </w:t>
+      </w:r>
+      <w:proofErr w:type="gramStart"/>
+      <w:r>
+        <w:t>limitados</w:t>
+      </w:r>
+      <w:proofErr w:type="gramEnd"/>
+      <w:r>
+        <w:t xml:space="preserve"> </w:t>
       </w:r>
       <w:r>
         <w:t>entre</w:t>
@@ -2889,7 +3368,11 @@
         <w:t xml:space="preserve">onde </w:t>
       </w:r>
       <w:r>
-        <w:t>valores menores correspondem a cores mais foscas e escuras, enquanto valores mais altos correspondem a cores mais fortes e claras.</w:t>
+        <w:t xml:space="preserve">valores menores correspondem a cores mais foscas e escuras, enquanto </w:t>
+      </w:r>
+      <w:r>
+        <w:lastRenderedPageBreak/>
+        <w:t>valores mais altos correspondem a cores mais fortes e claras.</w:t>
       </w:r>
     </w:p>
     <w:p>
@@ -2947,27 +3430,88 @@
       <w:r>
         <w:t xml:space="preserve">As </w:t>
       </w:r>
-      <w:r>
-        <w:t>RESTful API</w:t>
-      </w:r>
-      <w:r>
-        <w:t>’s são utilizadas</w:t>
+      <w:proofErr w:type="spellStart"/>
+      <w:proofErr w:type="gramStart"/>
+      <w:r>
+        <w:t>RESTful</w:t>
+      </w:r>
+      <w:proofErr w:type="spellEnd"/>
+      <w:proofErr w:type="gramEnd"/>
+      <w:r>
+        <w:t xml:space="preserve"> </w:t>
+      </w:r>
+      <w:proofErr w:type="spellStart"/>
+      <w:r>
+        <w:t>API</w:t>
+      </w:r>
+      <w:r>
+        <w:t>’s</w:t>
+      </w:r>
+      <w:proofErr w:type="spellEnd"/>
+      <w:r>
+        <w:t xml:space="preserve"> são utilizadas</w:t>
       </w:r>
       <w:r>
         <w:t xml:space="preserve"> para gravar e armazenar os dados em um banco de </w:t>
       </w:r>
       <w:r>
-        <w:t>dados. API do tipo RESTful é um</w:t>
-      </w:r>
-      <w:r>
-        <w:t xml:space="preserve"> conceito que permite a interoperabilidade entre aplicações, ou seja, aplicações de tecnologias diferentes, tendo suas informações integradas em tempo real, o conceito RESTful </w:t>
-      </w:r>
-      <w:r>
-        <w:t xml:space="preserve"> implementa a transferência de dados através do protocolo HTTP; a aplicação que deseja utilizar os serviços da API envia uma requisição com uma ação HTTP, a API recebe a requisição, trata a mesma e envia um retorno a aplicação que solicitou o serviço. O retorno enviado pela API é sempre tratado através de um código padronizado no protocolo HTTP, os códigos de retorno mais comuns são 200(OK), indica que o processo foi bem sucedido, 400(Bad Request), indica que o processo não ocorreu como deveria ou foi </w:t>
-      </w:r>
-      <w:r>
-        <w:lastRenderedPageBreak/>
-        <w:t>abortado, e 404(Not Found), indica que o serviço solicitado não foi encontrado.</w:t>
+        <w:t xml:space="preserve">dados. API do tipo </w:t>
+      </w:r>
+      <w:proofErr w:type="spellStart"/>
+      <w:proofErr w:type="gramStart"/>
+      <w:r>
+        <w:t>RESTful</w:t>
+      </w:r>
+      <w:proofErr w:type="spellEnd"/>
+      <w:proofErr w:type="gramEnd"/>
+      <w:r>
+        <w:t xml:space="preserve"> é um</w:t>
+      </w:r>
+      <w:r>
+        <w:t xml:space="preserve"> conceito que permite a interoperabilidade entre aplicações, ou seja, aplicações de tecnologias diferentes, tendo suas informações integradas em tempo real, o conceito </w:t>
+      </w:r>
+      <w:proofErr w:type="spellStart"/>
+      <w:r>
+        <w:t>RESTful</w:t>
+      </w:r>
+      <w:proofErr w:type="spellEnd"/>
+      <w:r>
+        <w:t xml:space="preserve"> </w:t>
+      </w:r>
+      <w:r>
+        <w:t xml:space="preserve"> implementa a transferência de dados através do protocolo HTTP; a aplicação que deseja utilizar os serviços da API envia uma requisição com uma ação HTTP, a API recebe a requisição, trata a mesma e envia um retorno a aplicação que solicitou o serviço. O retorno enviado pela API é sempre tratado através de um código padronizado no protocolo HTTP, os códigos de retorno mais comuns são 200(OK), indica que o processo foi bem sucedido, 400(</w:t>
+      </w:r>
+      <w:proofErr w:type="spellStart"/>
+      <w:r>
+        <w:t>Bad</w:t>
+      </w:r>
+      <w:proofErr w:type="spellEnd"/>
+      <w:r>
+        <w:t xml:space="preserve"> </w:t>
+      </w:r>
+      <w:proofErr w:type="spellStart"/>
+      <w:r>
+        <w:t>Request</w:t>
+      </w:r>
+      <w:proofErr w:type="spellEnd"/>
+      <w:r>
+        <w:t>), indica que o processo não ocorreu como deveria ou foi abortado, e 404(</w:t>
+      </w:r>
+      <w:proofErr w:type="spellStart"/>
+      <w:r>
+        <w:t>Not</w:t>
+      </w:r>
+      <w:proofErr w:type="spellEnd"/>
+      <w:r>
+        <w:t xml:space="preserve"> </w:t>
+      </w:r>
+      <w:proofErr w:type="spellStart"/>
+      <w:r>
+        <w:t>Found</w:t>
+      </w:r>
+      <w:proofErr w:type="spellEnd"/>
+      <w:r>
+        <w:t>), indica que o serviço solicitado não foi encontrado.</w:t>
       </w:r>
     </w:p>
     <w:p>
@@ -2975,163 +3519,240 @@
         <w:ind w:firstLine="357"/>
       </w:pPr>
       <w:r>
-        <w:t xml:space="preserve">Para transferir os dados solicitados/enviados entre as aplicações, os dados podem ser passados como parâmetro no link de solicitação, seguindo o padrão </w:t>
+        <w:t>Para transferir os dados solicitados/enviados entre as aplicações, os dados podem ser passados como parâmetro no link de solicitação, seguindo o padrão {link da aplicação</w:t>
+      </w:r>
+      <w:proofErr w:type="gramStart"/>
+      <w:r>
+        <w:t>}</w:t>
+      </w:r>
+      <w:proofErr w:type="gramEnd"/>
+      <w:r>
+        <w:t>/{serviço da API solicitado}/{dado enviado}, exemplo:</w:t>
+      </w:r>
+    </w:p>
+    <w:p>
+      <w:proofErr w:type="gramStart"/>
+      <w:r>
+        <w:t>http://</w:t>
+      </w:r>
+      <w:proofErr w:type="gramEnd"/>
+      <w:r>
+        <w:t>localhost:55984/api/data/postar/0</w:t>
+      </w:r>
+      <w:r>
+        <w:t xml:space="preserve"> - no exemplo usado, foi feito uma solicitação a aplicação </w:t>
+      </w:r>
+      <w:r>
+        <w:t>http://localhost:55984</w:t>
+      </w:r>
+      <w:r>
+        <w:t xml:space="preserve">, solicitando o serviço </w:t>
+      </w:r>
+      <w:proofErr w:type="spellStart"/>
+      <w:r>
+        <w:t>api</w:t>
+      </w:r>
+      <w:proofErr w:type="spellEnd"/>
+      <w:r>
+        <w:t>/data/postar e passando como dado o valor 0</w:t>
+      </w:r>
+      <w:r>
+        <w:t>.</w:t>
+      </w:r>
+      <w:r>
+        <w:t xml:space="preserve"> </w:t>
+      </w:r>
+      <w:r>
+        <w:t>E</w:t>
+      </w:r>
+      <w:r>
+        <w:t xml:space="preserve">ssa forma de envio de informações é prática quando se tem de enviar poucos dados, caso tenha de enviar dados mais complexos, optam-se por </w:t>
+      </w:r>
+      <w:r>
+        <w:t>enviar os mesmos através do corpo da requisição HTTP, quando os dados são enviados pelo corpo da requisição, são usados arquivos para transferência dos dados, os arquivos mais usados são no formato XML, JSON e YAM</w:t>
+      </w:r>
+      <w:r>
+        <w:t>L</w:t>
+      </w:r>
+      <w:r>
+        <w:t xml:space="preserve">, no exemplo abaixo, será enviado um </w:t>
+      </w:r>
+      <w:proofErr w:type="gramStart"/>
+      <w:r>
+        <w:t>endereço(</w:t>
+      </w:r>
+      <w:proofErr w:type="gramEnd"/>
+      <w:r>
+        <w:t>rua e cidade) nos 3 formatos de arquivo</w:t>
+      </w:r>
+      <w:r>
+        <w:t xml:space="preserve"> informados acima</w:t>
+      </w:r>
+      <w:r>
+        <w:t>.</w:t>
+      </w:r>
+    </w:p>
+    <w:p/>
+    <w:p>
+      <w:r>
+        <w:t>Arquivo em XML:</w:t>
+      </w:r>
+    </w:p>
+    <w:p>
+      <w:r>
+        <w:t>&lt;</w:t>
+      </w:r>
+      <w:proofErr w:type="spellStart"/>
+      <w:r>
+        <w:t>endereco</w:t>
+      </w:r>
+      <w:proofErr w:type="spellEnd"/>
+      <w:r>
+        <w:t>&gt;</w:t>
+      </w:r>
+    </w:p>
+    <w:p>
+      <w:r>
+        <w:t xml:space="preserve">      &lt;rua&gt;</w:t>
+      </w:r>
+    </w:p>
+    <w:p>
+      <w:r>
+        <w:t xml:space="preserve">             Rua </w:t>
+      </w:r>
+      <w:r>
+        <w:t>do Pão</w:t>
+      </w:r>
+    </w:p>
+    <w:p>
+      <w:r>
+        <w:t xml:space="preserve">      &lt;/rua&gt;</w:t>
+      </w:r>
+    </w:p>
+    <w:p>
+      <w:r>
+        <w:t xml:space="preserve">      &lt;cidade&gt;</w:t>
+      </w:r>
+    </w:p>
+    <w:p>
+      <w:pPr>
+        <w:ind w:left="360"/>
+      </w:pPr>
+      <w:r>
+        <w:t xml:space="preserve">      </w:t>
+      </w:r>
+      <w:r>
+        <w:t>Campinas</w:t>
+      </w:r>
+    </w:p>
+    <w:p>
+      <w:r>
+        <w:t xml:space="preserve">      &lt;/cidade&gt;</w:t>
+      </w:r>
+    </w:p>
+    <w:p>
+      <w:r>
+        <w:t>&lt;/</w:t>
+      </w:r>
+      <w:proofErr w:type="spellStart"/>
+      <w:r>
+        <w:t>endereco</w:t>
+      </w:r>
+      <w:proofErr w:type="spellEnd"/>
+      <w:r>
+        <w:t>&gt;</w:t>
+      </w:r>
+    </w:p>
+    <w:p>
+      <w:r>
+        <w:t>Arquivo em JSON:</w:t>
+      </w:r>
+    </w:p>
+    <w:p>
+      <w:proofErr w:type="gramStart"/>
+      <w:r>
+        <w:t xml:space="preserve">{ </w:t>
+      </w:r>
+      <w:proofErr w:type="spellStart"/>
+      <w:proofErr w:type="gramEnd"/>
+      <w:r>
+        <w:t>endereco</w:t>
+      </w:r>
+      <w:proofErr w:type="spellEnd"/>
+      <w:r>
+        <w:t>:</w:t>
+      </w:r>
+    </w:p>
+    <w:p>
+      <w:r>
+        <w:t xml:space="preserve">   </w:t>
+      </w:r>
+      <w:proofErr w:type="gramStart"/>
+      <w:r>
+        <w:t>{</w:t>
+      </w:r>
+    </w:p>
+    <w:p>
+      <w:proofErr w:type="gramEnd"/>
+      <w:r>
+        <w:t xml:space="preserve">      rua: Rua </w:t>
+      </w:r>
+      <w:r>
+        <w:t>do Pão</w:t>
+      </w:r>
+      <w:r>
+        <w:t>,</w:t>
+      </w:r>
+    </w:p>
+    <w:p>
+      <w:r>
+        <w:t xml:space="preserve">      </w:t>
+      </w:r>
+      <w:proofErr w:type="gramStart"/>
+      <w:r>
+        <w:t>cidade</w:t>
+      </w:r>
+      <w:proofErr w:type="gramEnd"/>
+      <w:r>
+        <w:t xml:space="preserve">: </w:t>
+      </w:r>
+      <w:r>
+        <w:t>Campinas</w:t>
+      </w:r>
+    </w:p>
+    <w:p>
+      <w:r>
+        <w:t xml:space="preserve">   </w:t>
+      </w:r>
+      <w:proofErr w:type="gramStart"/>
+      <w:r>
+        <w:t>}</w:t>
+      </w:r>
+      <w:proofErr w:type="gramEnd"/>
+    </w:p>
+    <w:p>
+      <w:r>
+        <w:t>}</w:t>
       </w:r>
       <w:bookmarkStart w:id="2" w:name="_GoBack"/>
       <w:bookmarkEnd w:id="2"/>
-      <w:r>
-        <w:t>{link da aplicação}/{serviço da API solicitado}/{dado enviado}, exemplo:</w:t>
-      </w:r>
-    </w:p>
-    <w:p>
-      <w:r>
-        <w:t>http://localhost:55984/api/data/postar/0</w:t>
-      </w:r>
-      <w:r>
-        <w:t xml:space="preserve"> - no exemplo usado, foi feito uma solicitação a aplicação </w:t>
-      </w:r>
-      <w:r>
-        <w:t>http://localhost:55984</w:t>
-      </w:r>
-      <w:r>
-        <w:t>, solicitando o serviço api/data/postar e passando como dado o valor 0</w:t>
-      </w:r>
-      <w:r>
-        <w:t>.</w:t>
-      </w:r>
-      <w:r>
-        <w:t xml:space="preserve"> </w:t>
-      </w:r>
-      <w:r>
-        <w:t>E</w:t>
-      </w:r>
-      <w:r>
-        <w:t xml:space="preserve">ssa forma de envio de informações é prática quando se tem de enviar poucos dados, caso tenha de enviar dados mais complexos, optam-se por </w:t>
-      </w:r>
-      <w:r>
-        <w:t>enviar os mesmos através do corpo da requisição HTTP, quando os dados são enviados pelo corpo da requisição, são usados arquivos para transferência dos dados, os arquivos mais usados são no formato XML, JSON e YAM</w:t>
-      </w:r>
-      <w:r>
-        <w:t>L</w:t>
-      </w:r>
-      <w:r>
-        <w:t>, no exemplo abaixo, será enviado um endereço(rua e cidade) nos 3 formatos de arquivo</w:t>
-      </w:r>
-      <w:r>
-        <w:t xml:space="preserve"> informados acima</w:t>
-      </w:r>
-      <w:r>
-        <w:t>.</w:t>
-      </w:r>
     </w:p>
     <w:p/>
     <w:p>
       <w:r>
-        <w:t>Arquivo em XML:</w:t>
-      </w:r>
-    </w:p>
-    <w:p>
-      <w:r>
-        <w:t>&lt;endereco&gt;</w:t>
-      </w:r>
-    </w:p>
-    <w:p>
-      <w:r>
-        <w:t xml:space="preserve">      &lt;rua&gt;</w:t>
-      </w:r>
-    </w:p>
-    <w:p>
-      <w:r>
-        <w:t xml:space="preserve">             Rua </w:t>
-      </w:r>
-      <w:r>
-        <w:t>do Pão</w:t>
-      </w:r>
-    </w:p>
-    <w:p>
-      <w:r>
-        <w:t xml:space="preserve">      &lt;/rua&gt;</w:t>
-      </w:r>
-    </w:p>
-    <w:p>
-      <w:r>
-        <w:t xml:space="preserve">      &lt;cidade&gt;</w:t>
-      </w:r>
-    </w:p>
-    <w:p>
-      <w:pPr>
-        <w:ind w:left="360"/>
-      </w:pPr>
-      <w:r>
-        <w:t xml:space="preserve">      </w:t>
-      </w:r>
-      <w:r>
-        <w:t>Campinas</w:t>
-      </w:r>
-    </w:p>
-    <w:p>
-      <w:r>
-        <w:t xml:space="preserve">      &lt;/cidade&gt;</w:t>
-      </w:r>
-    </w:p>
-    <w:p>
-      <w:r>
-        <w:t>&lt;/endereco&gt;</w:t>
-      </w:r>
-    </w:p>
-    <w:p>
-      <w:r>
-        <w:t>Arquivo em JSON:</w:t>
-      </w:r>
-    </w:p>
-    <w:p>
-      <w:r>
-        <w:t>{ endereco:</w:t>
-      </w:r>
-    </w:p>
-    <w:p>
-      <w:r>
-        <w:t xml:space="preserve">   {</w:t>
-      </w:r>
-    </w:p>
-    <w:p>
-      <w:r>
-        <w:t xml:space="preserve">      rua: Rua </w:t>
-      </w:r>
-      <w:r>
-        <w:t>do Pão</w:t>
-      </w:r>
-      <w:r>
-        <w:t>,</w:t>
-      </w:r>
-    </w:p>
-    <w:p>
-      <w:r>
-        <w:t xml:space="preserve">      cidade: </w:t>
-      </w:r>
-      <w:r>
-        <w:t>Campinas</w:t>
-      </w:r>
-    </w:p>
-    <w:p>
-      <w:r>
-        <w:t xml:space="preserve">   }</w:t>
-      </w:r>
-    </w:p>
-    <w:p>
-      <w:r>
-        <w:t>}</w:t>
-      </w:r>
-    </w:p>
-    <w:p/>
-    <w:p>
-      <w:r>
         <w:t>Arquivo em YAML:</w:t>
       </w:r>
     </w:p>
     <w:p>
-      <w:r>
-        <w:t>endereco:</w:t>
+      <w:proofErr w:type="spellStart"/>
+      <w:proofErr w:type="gramStart"/>
+      <w:r>
+        <w:t>endereco</w:t>
+      </w:r>
+      <w:proofErr w:type="spellEnd"/>
+      <w:proofErr w:type="gramEnd"/>
+      <w:r>
+        <w:t>:</w:t>
       </w:r>
     </w:p>
     <w:p>
@@ -3143,8 +3764,13 @@
       </w:r>
     </w:p>
     <w:p>
-      <w:r>
-        <w:t xml:space="preserve">cidade: </w:t>
+      <w:proofErr w:type="gramStart"/>
+      <w:r>
+        <w:t>cidade</w:t>
+      </w:r>
+      <w:proofErr w:type="gramEnd"/>
+      <w:r>
+        <w:t xml:space="preserve">: </w:t>
       </w:r>
       <w:r>
         <w:t>Campinas</w:t>
@@ -3167,11 +3793,19 @@
         </w:rPr>
         <w:t xml:space="preserve">Fonte dos exemplos: </w:t>
       </w:r>
+      <w:proofErr w:type="gramStart"/>
       <w:r>
         <w:rPr>
           <w:sz w:val="16"/>
         </w:rPr>
-        <w:t>https://becode.com.br/o-que-e-api-rest-e-restful/</w:t>
+        <w:t>https</w:t>
+      </w:r>
+      <w:proofErr w:type="gramEnd"/>
+      <w:r>
+        <w:rPr>
+          <w:sz w:val="16"/>
+        </w:rPr>
+        <w:t>://becode.com.br/o-que-e-api-rest-e-restful/</w:t>
       </w:r>
     </w:p>
     <w:p>
@@ -3210,10 +3844,7 @@
     </w:p>
     <w:p>
       <w:r>
-        <w:t xml:space="preserve">  </w:t>
-      </w:r>
-      <w:r>
-        <w:t>Este artigo visa o desenvolvimento do</w:t>
+        <w:t xml:space="preserve">  Este artigo visa o desenvolvimento do</w:t>
       </w:r>
       <w:r>
         <w:t xml:space="preserve"> projeto</w:t>
@@ -3222,7 +3853,23 @@
         <w:t xml:space="preserve"> de um sistema de reconhecimento de cor, que</w:t>
       </w:r>
       <w:r>
-        <w:t xml:space="preserve"> será composto de um hardware, onde se encontra o microcontrolador conectado ao sensor de cores RGB. Ao aproximar um objeto do sensor, são gerados códigos de cores básicas (vermelha, verde e azul), que serão enviados ao microcontrolador, que deverá conve</w:t>
+        <w:t xml:space="preserve"> será composto de um hardware, onde se encontra o </w:t>
+      </w:r>
+      <w:proofErr w:type="spellStart"/>
+      <w:r>
+        <w:t>microcontrolador</w:t>
+      </w:r>
+      <w:proofErr w:type="spellEnd"/>
+      <w:r>
+        <w:t xml:space="preserve"> conectado ao sensor de cores RGB. Ao aproximar um objeto do sensor, são gerados códigos de cores básicas (vermelha, verde e azul), que serão enviados ao </w:t>
+      </w:r>
+      <w:proofErr w:type="spellStart"/>
+      <w:r>
+        <w:t>microcontrolador</w:t>
+      </w:r>
+      <w:proofErr w:type="spellEnd"/>
+      <w:r>
+        <w:t>, que deverá conve</w:t>
       </w:r>
       <w:r>
         <w:t>rter os valores obtidos para o sistema de cores HSV, que está relaciona com as cores que são visíveis as olho humano</w:t>
@@ -3237,11 +3884,7 @@
         <w:t xml:space="preserve">, responsável </w:t>
       </w:r>
       <w:r>
-        <w:t xml:space="preserve">por monitorar o projeto e coletar dados de todas as leituras realizadas, visando criar um histórico das cores mais analisadas e expor aos usuários com o </w:t>
-      </w:r>
-      <w:r>
-        <w:lastRenderedPageBreak/>
-        <w:t>uso de gráficos, além também de conter informações adicionais sobre o projeto</w:t>
+        <w:t>por monitorar o projeto e coletar dados de todas as leituras realizadas, visando criar um histórico das cores mais analisadas e expor aos usuários com o uso de gráficos, além também de conter informações adicionais sobre o projeto</w:t>
       </w:r>
       <w:r>
         <w:t>.</w:t>
@@ -3267,56 +3910,168 @@
           <w:rFonts w:cs="Times New Roman"/>
           <w:shd w:val="clear" w:color="auto" w:fill="FFFFFF"/>
         </w:rPr>
-        <w:t>sendo possível representar dados analógicos em dados digitais dentro de padrões previamente conhecidos. O sensor utiliza o padrão de cores RGB, porém a aplicação embarcada, que controla o sensor, converte as cores do padrão RGB(Red, Green, Blue) para o padrão HSV(Hue, Saturation, Brightness), pois nesse padrão é mais fácil para atribuir os valores lidos a uma cor definida pelo nosso sistema de cores. Em um exemplo dinâmico, se o sensor ler a cor preta, a aplicação receberá os valores (0, 0, 0), no padrão RGB, e será transformada no valor (0º, 0%, 0%) do padrão HSV, depois disso o sistema entenderá a cor como Preta realmente.</w:t>
-      </w:r>
-    </w:p>
-    <w:p>
-      <w:pPr>
-        <w:ind w:firstLine="204"/>
-        <w:rPr>
-          <w:rFonts w:cs="Times New Roman"/>
-        </w:rPr>
-      </w:pPr>
+        <w:t xml:space="preserve">sendo possível representar dados analógicos em dados digitais dentro de padrões previamente conhecidos. O sensor utiliza o padrão de cores RGB, porém a aplicação embarcada, que controla o sensor, converte as cores do padrão </w:t>
+      </w:r>
+      <w:proofErr w:type="gramStart"/>
       <w:r>
         <w:rPr>
           <w:rFonts w:cs="Times New Roman"/>
           <w:shd w:val="clear" w:color="auto" w:fill="FFFFFF"/>
         </w:rPr>
-        <w:t xml:space="preserve">Para integrar os dados entre as aplicações, foi desenvolvido uma API </w:t>
-      </w:r>
-      <w:r>
-        <w:t>RESTful, a</w:t>
-      </w:r>
-      <w:r>
-        <w:rPr>
-          <w:rFonts w:cs="Times New Roman"/>
-        </w:rPr>
-        <w:t>través de requisições</w:t>
-      </w:r>
-      <w:r>
-        <w:t xml:space="preserve"> HTTP, a mesma recebe os dados lidos da aplicação embarcada e armazena em </w:t>
-      </w:r>
+        <w:t>RGB(</w:t>
+      </w:r>
+      <w:proofErr w:type="spellStart"/>
+      <w:proofErr w:type="gramEnd"/>
       <w:r>
         <w:rPr>
           <w:rFonts w:cs="Times New Roman"/>
           <w:shd w:val="clear" w:color="auto" w:fill="FFFFFF"/>
         </w:rPr>
-        <w:t>um banco de dados desenvolvido na linguagem PostgreSQL.</w:t>
-      </w:r>
-    </w:p>
-    <w:p>
-      <w:pPr>
-        <w:ind w:firstLine="204"/>
-        <w:rPr>
-          <w:rFonts w:cs="Times New Roman"/>
-        </w:rPr>
-      </w:pPr>
+        <w:t>Red</w:t>
+      </w:r>
+      <w:proofErr w:type="spellEnd"/>
       <w:r>
         <w:rPr>
           <w:rFonts w:cs="Times New Roman"/>
           <w:shd w:val="clear" w:color="auto" w:fill="FFFFFF"/>
         </w:rPr>
-        <w:t xml:space="preserve">Para a consulta dos dados armazenados, foi desenvolvido uma página web, que se comunica com a API e recebe do banco de dados as informações armazenadas previamente pela API. </w:t>
+        <w:t>, Green, Blue) para o padrão HSV(</w:t>
+      </w:r>
+      <w:proofErr w:type="spellStart"/>
+      <w:r>
+        <w:rPr>
+          <w:rFonts w:cs="Times New Roman"/>
+          <w:shd w:val="clear" w:color="auto" w:fill="FFFFFF"/>
+        </w:rPr>
+        <w:t>Hue</w:t>
+      </w:r>
+      <w:proofErr w:type="spellEnd"/>
+      <w:r>
+        <w:rPr>
+          <w:rFonts w:cs="Times New Roman"/>
+          <w:shd w:val="clear" w:color="auto" w:fill="FFFFFF"/>
+        </w:rPr>
+        <w:t xml:space="preserve">, </w:t>
+      </w:r>
+      <w:proofErr w:type="spellStart"/>
+      <w:r>
+        <w:rPr>
+          <w:rFonts w:cs="Times New Roman"/>
+          <w:shd w:val="clear" w:color="auto" w:fill="FFFFFF"/>
+        </w:rPr>
+        <w:t>Saturation</w:t>
+      </w:r>
+      <w:proofErr w:type="spellEnd"/>
+      <w:r>
+        <w:rPr>
+          <w:rFonts w:cs="Times New Roman"/>
+          <w:shd w:val="clear" w:color="auto" w:fill="FFFFFF"/>
+        </w:rPr>
+        <w:t xml:space="preserve">, </w:t>
+      </w:r>
+      <w:proofErr w:type="spellStart"/>
+      <w:r>
+        <w:rPr>
+          <w:rFonts w:cs="Times New Roman"/>
+          <w:shd w:val="clear" w:color="auto" w:fill="FFFFFF"/>
+        </w:rPr>
+        <w:t>Brightness</w:t>
+      </w:r>
+      <w:proofErr w:type="spellEnd"/>
+      <w:r>
+        <w:rPr>
+          <w:rFonts w:cs="Times New Roman"/>
+          <w:shd w:val="clear" w:color="auto" w:fill="FFFFFF"/>
+        </w:rPr>
+        <w:t>), pois nesse padrão é mais fácil para atribuir os valores lidos a uma cor definida pelo nosso sistema de cores. Em um exemplo dinâmico, se o sensor ler a cor preta, a aplicação receberá os valores (0, 0, 0), no padrão RGB, e será transformada no valor (0º, 0%, 0%) do padrão HSV, depois disso o sistema entenderá a cor como Preta realmente.</w:t>
+      </w:r>
+    </w:p>
+    <w:p>
+      <w:pPr>
+        <w:ind w:firstLine="204"/>
+        <w:rPr>
+          <w:rFonts w:cs="Times New Roman"/>
+        </w:rPr>
+      </w:pPr>
+      <w:r>
+        <w:rPr>
+          <w:rFonts w:cs="Times New Roman"/>
+          <w:shd w:val="clear" w:color="auto" w:fill="FFFFFF"/>
+        </w:rPr>
+        <w:t xml:space="preserve">Para integrar os dados entre as aplicações, foi desenvolvido uma API </w:t>
+      </w:r>
+      <w:proofErr w:type="spellStart"/>
+      <w:proofErr w:type="gramStart"/>
+      <w:r>
+        <w:t>RESTful</w:t>
+      </w:r>
+      <w:proofErr w:type="spellEnd"/>
+      <w:proofErr w:type="gramEnd"/>
+      <w:r>
+        <w:t>, a</w:t>
+      </w:r>
+      <w:r>
+        <w:rPr>
+          <w:rFonts w:cs="Times New Roman"/>
+        </w:rPr>
+        <w:t>través de requisições</w:t>
+      </w:r>
+      <w:r>
+        <w:t xml:space="preserve"> HTTP, a mesma recebe os dados lidos da aplicação embarcada e armazena em </w:t>
+      </w:r>
+      <w:r>
+        <w:rPr>
+          <w:rFonts w:cs="Times New Roman"/>
+          <w:shd w:val="clear" w:color="auto" w:fill="FFFFFF"/>
+        </w:rPr>
+        <w:t xml:space="preserve">um banco de dados desenvolvido na linguagem </w:t>
+      </w:r>
+      <w:proofErr w:type="spellStart"/>
+      <w:r>
+        <w:rPr>
+          <w:rFonts w:cs="Times New Roman"/>
+          <w:shd w:val="clear" w:color="auto" w:fill="FFFFFF"/>
+        </w:rPr>
+        <w:t>PostgreSQL</w:t>
+      </w:r>
+      <w:proofErr w:type="spellEnd"/>
+      <w:r>
+        <w:rPr>
+          <w:rFonts w:cs="Times New Roman"/>
+          <w:shd w:val="clear" w:color="auto" w:fill="FFFFFF"/>
+        </w:rPr>
+        <w:t>.</w:t>
+      </w:r>
+    </w:p>
+    <w:p>
+      <w:pPr>
+        <w:ind w:firstLine="204"/>
+        <w:rPr>
+          <w:rFonts w:cs="Times New Roman"/>
+        </w:rPr>
+      </w:pPr>
+      <w:r>
+        <w:rPr>
+          <w:rFonts w:cs="Times New Roman"/>
+          <w:shd w:val="clear" w:color="auto" w:fill="FFFFFF"/>
+        </w:rPr>
+        <w:t xml:space="preserve">Para a consulta dos dados armazenados, foi </w:t>
+      </w:r>
+      <w:proofErr w:type="gramStart"/>
+      <w:r>
+        <w:rPr>
+          <w:rFonts w:cs="Times New Roman"/>
+          <w:shd w:val="clear" w:color="auto" w:fill="FFFFFF"/>
+        </w:rPr>
+        <w:t>desenvolvido</w:t>
+      </w:r>
+      <w:proofErr w:type="gramEnd"/>
+      <w:r>
+        <w:rPr>
+          <w:rFonts w:cs="Times New Roman"/>
+          <w:shd w:val="clear" w:color="auto" w:fill="FFFFFF"/>
+        </w:rPr>
+        <w:t xml:space="preserve"> uma página web, que se comunica com a API e recebe do banco de dados as informações armazenadas previamente pela API. </w:t>
       </w:r>
       <w:r>
         <w:rPr>
@@ -3398,6 +4153,7 @@
         <w:rPr>
           <w:rFonts w:ascii="Times New Roman" w:hAnsi="Times New Roman" w:cs="Times New Roman"/>
           <w:sz w:val="20"/>
+          <w:szCs w:val="20"/>
           <w:shd w:val="clear" w:color="auto" w:fill="FFFFFF"/>
         </w:rPr>
       </w:pPr>
@@ -3405,9 +4161,19 @@
         <w:rPr>
           <w:rFonts w:ascii="Times New Roman" w:hAnsi="Times New Roman" w:cs="Times New Roman"/>
           <w:sz w:val="20"/>
+          <w:szCs w:val="20"/>
           <w:shd w:val="clear" w:color="auto" w:fill="FFFFFF"/>
         </w:rPr>
-        <w:t>Figuras</w:t>
+        <w:t>Figura</w:t>
+      </w:r>
+      <w:r>
+        <w:rPr>
+          <w:rFonts w:ascii="Times New Roman" w:hAnsi="Times New Roman" w:cs="Times New Roman"/>
+          <w:sz w:val="20"/>
+          <w:szCs w:val="20"/>
+          <w:shd w:val="clear" w:color="auto" w:fill="FFFFFF"/>
+        </w:rPr>
+        <w:t>s.</w:t>
       </w:r>
     </w:p>
     <w:p>
@@ -3417,10 +4183,12 @@
           <w:ilvl w:val="0"/>
           <w:numId w:val="0"/>
         </w:numPr>
+        <w:ind w:left="360"/>
         <w:jc w:val="left"/>
         <w:rPr>
           <w:rFonts w:ascii="Times New Roman" w:hAnsi="Times New Roman" w:cs="Times New Roman"/>
           <w:sz w:val="20"/>
+          <w:szCs w:val="20"/>
           <w:shd w:val="clear" w:color="auto" w:fill="FFFFFF"/>
         </w:rPr>
       </w:pPr>
@@ -3428,17 +4196,72 @@
         <w:rPr>
           <w:rFonts w:ascii="Times New Roman" w:hAnsi="Times New Roman" w:cs="Times New Roman"/>
           <w:sz w:val="20"/>
+          <w:szCs w:val="20"/>
           <w:shd w:val="clear" w:color="auto" w:fill="FFFFFF"/>
         </w:rPr>
-        <w:t>1-</w:t>
-      </w:r>
-      <w:r>
-        <w:t xml:space="preserve"> </w:t>
-      </w:r>
-      <w:hyperlink r:id="rId18" w:history="1">
+        <w:t xml:space="preserve"> 1 - </w:t>
+      </w:r>
+      <w:hyperlink r:id="rId19" w:history="1">
         <w:r>
           <w:rPr>
             <w:rStyle w:val="Hyperlink"/>
+            <w:rFonts w:ascii="Times New Roman" w:hAnsi="Times New Roman" w:cs="Times New Roman"/>
+            <w:sz w:val="20"/>
+            <w:szCs w:val="20"/>
+          </w:rPr>
+          <w:t>https://www.reichelt.com/de/en/development-boards-esp32-wi-fi-and-bluetooth-module-debo-jt-esp32-p219897.html</w:t>
+        </w:r>
+      </w:hyperlink>
+    </w:p>
+    <w:p>
+      <w:pPr>
+        <w:pStyle w:val="Listaalfa"/>
+        <w:numPr>
+          <w:ilvl w:val="0"/>
+          <w:numId w:val="0"/>
+        </w:numPr>
+        <w:ind w:left="360" w:hanging="360"/>
+        <w:jc w:val="left"/>
+        <w:rPr>
+          <w:rFonts w:ascii="Times New Roman" w:hAnsi="Times New Roman" w:cs="Times New Roman"/>
+          <w:sz w:val="20"/>
+          <w:szCs w:val="20"/>
+          <w:shd w:val="clear" w:color="auto" w:fill="FFFFFF"/>
+        </w:rPr>
+      </w:pPr>
+      <w:r>
+        <w:rPr>
+          <w:rFonts w:ascii="Times New Roman" w:hAnsi="Times New Roman" w:cs="Times New Roman"/>
+          <w:sz w:val="20"/>
+          <w:szCs w:val="20"/>
+          <w:shd w:val="clear" w:color="auto" w:fill="FFFFFF"/>
+        </w:rPr>
+        <w:lastRenderedPageBreak/>
+        <w:t>Referências.</w:t>
+      </w:r>
+    </w:p>
+    <w:p>
+      <w:pPr>
+        <w:pStyle w:val="Listaalfa"/>
+        <w:numPr>
+          <w:ilvl w:val="0"/>
+          <w:numId w:val="16"/>
+        </w:numPr>
+        <w:jc w:val="left"/>
+        <w:rPr>
+          <w:rStyle w:val="Hyperlink"/>
+          <w:rFonts w:ascii="Times New Roman" w:hAnsi="Times New Roman" w:cs="Times New Roman"/>
+          <w:sz w:val="20"/>
+          <w:szCs w:val="20"/>
+        </w:rPr>
+      </w:pPr>
+      <w:hyperlink r:id="rId20" w:history="1">
+        <w:r>
+          <w:rPr>
+            <w:rStyle w:val="Hyperlink"/>
+            <w:rFonts w:ascii="Times New Roman" w:hAnsi="Times New Roman" w:cs="Times New Roman"/>
+            <w:sz w:val="20"/>
+            <w:szCs w:val="20"/>
           </w:rPr>
           <w:t>https://mundoeducacao.bol.uol.com.br/biologia/daltonismo.htm</w:t>
         </w:r>
@@ -3446,14 +4269,60 @@
     </w:p>
     <w:p>
       <w:pPr>
-        <w:rPr>
+        <w:pStyle w:val="Listaalfa"/>
+        <w:numPr>
+          <w:ilvl w:val="0"/>
+          <w:numId w:val="16"/>
+        </w:numPr>
+        <w:jc w:val="left"/>
+        <w:rPr>
+          <w:rFonts w:ascii="Times New Roman" w:hAnsi="Times New Roman" w:cs="Times New Roman"/>
+          <w:sz w:val="16"/>
+          <w:szCs w:val="20"/>
           <w:shd w:val="clear" w:color="auto" w:fill="FFFFFF"/>
         </w:rPr>
       </w:pPr>
+      <w:hyperlink r:id="rId21" w:history="1">
+        <w:r>
+          <w:rPr>
+            <w:rStyle w:val="Hyperlink"/>
+            <w:rFonts w:ascii="Times New Roman" w:hAnsi="Times New Roman" w:cs="Times New Roman"/>
+            <w:sz w:val="20"/>
+          </w:rPr>
+          <w:t>https://hto.ifsp.edu.br/portal/images/thumbnails/images/IFSP/Cursos/Coord_ADS/Arquivos/TCCs/2018/TCC_ElisangelaDubielDosSantos_HT1520415.pdf</w:t>
+        </w:r>
+      </w:hyperlink>
+    </w:p>
+    <w:p>
+      <w:pPr>
+        <w:pStyle w:val="Listaalfa"/>
+        <w:numPr>
+          <w:ilvl w:val="0"/>
+          <w:numId w:val="16"/>
+        </w:numPr>
+        <w:jc w:val="left"/>
+        <w:rPr>
+          <w:rFonts w:ascii="Times New Roman" w:hAnsi="Times New Roman" w:cs="Times New Roman"/>
+          <w:sz w:val="20"/>
+          <w:szCs w:val="20"/>
+          <w:shd w:val="clear" w:color="auto" w:fill="FFFFFF"/>
+        </w:rPr>
+      </w:pPr>
+      <w:hyperlink r:id="rId22" w:history="1">
+        <w:r>
+          <w:rPr>
+            <w:rStyle w:val="Hyperlink"/>
+            <w:rFonts w:ascii="Times New Roman" w:hAnsi="Times New Roman" w:cs="Times New Roman"/>
+            <w:sz w:val="20"/>
+            <w:szCs w:val="20"/>
+          </w:rPr>
+          <w:t>https://www.eletronicaprogressiva.net/2014/08/Microcontroladores-O-que-sao-Para-que-servem-Onde-sao-usados.html</w:t>
+        </w:r>
+      </w:hyperlink>
     </w:p>
     <w:sectPr>
-      <w:headerReference w:type="default" r:id="rId19"/>
-      <w:footerReference w:type="default" r:id="rId20"/>
+      <w:headerReference w:type="default" r:id="rId23"/>
+      <w:footerReference w:type="default" r:id="rId24"/>
       <w:type w:val="continuous"/>
       <w:pgSz w:w="11906" w:h="16838"/>
       <w:pgMar w:top="1418" w:right="1134" w:bottom="1418" w:left="1134" w:header="709" w:footer="709" w:gutter="0"/>
@@ -4145,6 +5014,97 @@
     </w:lvl>
   </w:abstractNum>
   <w:abstractNum w:abstractNumId="4">
+    <w:nsid w:val="1BF36089"/>
+    <w:multiLevelType w:val="hybridMultilevel"/>
+    <w:tmpl w:val="0C6CCE20"/>
+    <w:lvl w:ilvl="0" w:tplc="7E005ED8">
+      <w:start w:val="1"/>
+      <w:numFmt w:val="decimal"/>
+      <w:lvlText w:val="%1-"/>
+      <w:lvlJc w:val="left"/>
+      <w:pPr>
+        <w:ind w:left="720" w:hanging="360"/>
+      </w:pPr>
+      <w:rPr>
+        <w:rFonts w:hint="default"/>
+        <w:color w:val="auto"/>
+        <w:u w:val="none"/>
+      </w:rPr>
+    </w:lvl>
+    <w:lvl w:ilvl="1" w:tplc="04160019" w:tentative="1">
+      <w:start w:val="1"/>
+      <w:numFmt w:val="lowerLetter"/>
+      <w:lvlText w:val="%2."/>
+      <w:lvlJc w:val="left"/>
+      <w:pPr>
+        <w:ind w:left="1440" w:hanging="360"/>
+      </w:pPr>
+    </w:lvl>
+    <w:lvl w:ilvl="2" w:tplc="0416001B" w:tentative="1">
+      <w:start w:val="1"/>
+      <w:numFmt w:val="lowerRoman"/>
+      <w:lvlText w:val="%3."/>
+      <w:lvlJc w:val="right"/>
+      <w:pPr>
+        <w:ind w:left="2160" w:hanging="180"/>
+      </w:pPr>
+    </w:lvl>
+    <w:lvl w:ilvl="3" w:tplc="0416000F" w:tentative="1">
+      <w:start w:val="1"/>
+      <w:numFmt w:val="decimal"/>
+      <w:lvlText w:val="%4."/>
+      <w:lvlJc w:val="left"/>
+      <w:pPr>
+        <w:ind w:left="2880" w:hanging="360"/>
+      </w:pPr>
+    </w:lvl>
+    <w:lvl w:ilvl="4" w:tplc="04160019" w:tentative="1">
+      <w:start w:val="1"/>
+      <w:numFmt w:val="lowerLetter"/>
+      <w:lvlText w:val="%5."/>
+      <w:lvlJc w:val="left"/>
+      <w:pPr>
+        <w:ind w:left="3600" w:hanging="360"/>
+      </w:pPr>
+    </w:lvl>
+    <w:lvl w:ilvl="5" w:tplc="0416001B" w:tentative="1">
+      <w:start w:val="1"/>
+      <w:numFmt w:val="lowerRoman"/>
+      <w:lvlText w:val="%6."/>
+      <w:lvlJc w:val="right"/>
+      <w:pPr>
+        <w:ind w:left="4320" w:hanging="180"/>
+      </w:pPr>
+    </w:lvl>
+    <w:lvl w:ilvl="6" w:tplc="0416000F" w:tentative="1">
+      <w:start w:val="1"/>
+      <w:numFmt w:val="decimal"/>
+      <w:lvlText w:val="%7."/>
+      <w:lvlJc w:val="left"/>
+      <w:pPr>
+        <w:ind w:left="5040" w:hanging="360"/>
+      </w:pPr>
+    </w:lvl>
+    <w:lvl w:ilvl="7" w:tplc="04160019" w:tentative="1">
+      <w:start w:val="1"/>
+      <w:numFmt w:val="lowerLetter"/>
+      <w:lvlText w:val="%8."/>
+      <w:lvlJc w:val="left"/>
+      <w:pPr>
+        <w:ind w:left="5760" w:hanging="360"/>
+      </w:pPr>
+    </w:lvl>
+    <w:lvl w:ilvl="8" w:tplc="0416001B" w:tentative="1">
+      <w:start w:val="1"/>
+      <w:numFmt w:val="lowerRoman"/>
+      <w:lvlText w:val="%9."/>
+      <w:lvlJc w:val="right"/>
+      <w:pPr>
+        <w:ind w:left="6480" w:hanging="180"/>
+      </w:pPr>
+    </w:lvl>
+  </w:abstractNum>
+  <w:abstractNum w:abstractNumId="5">
     <w:nsid w:val="209D64F9"/>
     <w:multiLevelType w:val="hybridMultilevel"/>
     <w:tmpl w:val="F47CF8BE"/>
@@ -4257,7 +5217,7 @@
       </w:rPr>
     </w:lvl>
   </w:abstractNum>
-  <w:abstractNum w:abstractNumId="5">
+  <w:abstractNum w:abstractNumId="6">
     <w:nsid w:val="3A877D64"/>
     <w:multiLevelType w:val="singleLevel"/>
     <w:tmpl w:val="5DA6FC16"/>
@@ -4275,7 +5235,7 @@
       </w:pPr>
     </w:lvl>
   </w:abstractNum>
-  <w:abstractNum w:abstractNumId="6">
+  <w:abstractNum w:abstractNumId="7">
     <w:nsid w:val="3BD354C1"/>
     <w:multiLevelType w:val="hybridMultilevel"/>
     <w:tmpl w:val="810C38AC"/>
@@ -4361,7 +5321,7 @@
       </w:pPr>
     </w:lvl>
   </w:abstractNum>
-  <w:abstractNum w:abstractNumId="7">
+  <w:abstractNum w:abstractNumId="8">
     <w:nsid w:val="3C321A67"/>
     <w:multiLevelType w:val="hybridMultilevel"/>
     <w:tmpl w:val="3D72B6B0"/>
@@ -4450,7 +5410,7 @@
       </w:pPr>
     </w:lvl>
   </w:abstractNum>
-  <w:abstractNum w:abstractNumId="8">
+  <w:abstractNum w:abstractNumId="9">
     <w:nsid w:val="58A63063"/>
     <w:multiLevelType w:val="hybridMultilevel"/>
     <w:tmpl w:val="FB082836"/>
@@ -4536,7 +5496,7 @@
       </w:pPr>
     </w:lvl>
   </w:abstractNum>
-  <w:abstractNum w:abstractNumId="9">
+  <w:abstractNum w:abstractNumId="10">
     <w:nsid w:val="59FE3745"/>
     <w:multiLevelType w:val="hybridMultilevel"/>
     <w:tmpl w:val="87B6E638"/>
@@ -4625,7 +5585,7 @@
       </w:pPr>
     </w:lvl>
   </w:abstractNum>
-  <w:abstractNum w:abstractNumId="10">
+  <w:abstractNum w:abstractNumId="11">
     <w:nsid w:val="5AF077A9"/>
     <w:multiLevelType w:val="hybridMultilevel"/>
     <w:tmpl w:val="3D72B6B0"/>
@@ -4714,7 +5674,7 @@
       </w:pPr>
     </w:lvl>
   </w:abstractNum>
-  <w:abstractNum w:abstractNumId="11">
+  <w:abstractNum w:abstractNumId="12">
     <w:nsid w:val="5BAA550C"/>
     <w:multiLevelType w:val="hybridMultilevel"/>
     <w:tmpl w:val="41666372"/>
@@ -4800,7 +5760,7 @@
       </w:pPr>
     </w:lvl>
   </w:abstractNum>
-  <w:abstractNum w:abstractNumId="12">
+  <w:abstractNum w:abstractNumId="13">
     <w:nsid w:val="64A4444E"/>
     <w:multiLevelType w:val="hybridMultilevel"/>
     <w:tmpl w:val="DD769126"/>
@@ -4890,7 +5850,7 @@
       </w:pPr>
     </w:lvl>
   </w:abstractNum>
-  <w:abstractNum w:abstractNumId="13">
+  <w:abstractNum w:abstractNumId="14">
     <w:nsid w:val="741C35D4"/>
     <w:multiLevelType w:val="hybridMultilevel"/>
     <w:tmpl w:val="5DB20208"/>
@@ -5007,13 +5967,13 @@
     <w:abstractNumId w:val="0"/>
   </w:num>
   <w:num w:numId="2">
-    <w:abstractNumId w:val="9"/>
+    <w:abstractNumId w:val="10"/>
   </w:num>
   <w:num w:numId="3">
-    <w:abstractNumId w:val="5"/>
+    <w:abstractNumId w:val="6"/>
   </w:num>
   <w:num w:numId="4">
-    <w:abstractNumId w:val="10"/>
+    <w:abstractNumId w:val="11"/>
   </w:num>
   <w:num w:numId="5">
     <w:abstractNumId w:val="2"/>
@@ -5049,31 +6009,34 @@
     </w:lvlOverride>
   </w:num>
   <w:num w:numId="7">
-    <w:abstractNumId w:val="12"/>
+    <w:abstractNumId w:val="13"/>
   </w:num>
   <w:num w:numId="8">
-    <w:abstractNumId w:val="13"/>
+    <w:abstractNumId w:val="14"/>
   </w:num>
   <w:num w:numId="9">
     <w:abstractNumId w:val="1"/>
   </w:num>
   <w:num w:numId="10">
-    <w:abstractNumId w:val="8"/>
+    <w:abstractNumId w:val="9"/>
   </w:num>
   <w:num w:numId="11">
-    <w:abstractNumId w:val="7"/>
+    <w:abstractNumId w:val="8"/>
   </w:num>
   <w:num w:numId="12">
     <w:abstractNumId w:val="3"/>
   </w:num>
   <w:num w:numId="13">
-    <w:abstractNumId w:val="4"/>
+    <w:abstractNumId w:val="5"/>
   </w:num>
   <w:num w:numId="14">
-    <w:abstractNumId w:val="11"/>
+    <w:abstractNumId w:val="12"/>
   </w:num>
   <w:num w:numId="15">
-    <w:abstractNumId w:val="6"/>
+    <w:abstractNumId w:val="7"/>
+  </w:num>
+  <w:num w:numId="16">
+    <w:abstractNumId w:val="4"/>
   </w:num>
 </w:numbering>
 </file>
@@ -6403,7 +7366,7 @@
   <a:extraClrSchemeLst/>
   <a:extLst>
     <a:ext uri="{05A4C25C-085E-4340-85A3-A5531E510DB2}">
-      <thm15:themeFamily xmlns="" xmlns:thm15="http://schemas.microsoft.com/office/thememl/2012/main" name="Office Theme" id="{62F939B6-93AF-4DB8-9C6B-D6C7DFDC589F}" vid="{4A3C46E8-61CC-4603-A589-7422A47A8E4A}"/>
+      <thm15:themeFamily xmlns:thm15="http://schemas.microsoft.com/office/thememl/2012/main" xmlns="" name="Office Theme" id="{62F939B6-93AF-4DB8-9C6B-D6C7DFDC589F}" vid="{4A3C46E8-61CC-4603-A589-7422A47A8E4A}"/>
     </a:ext>
   </a:extLst>
 </a:theme>
@@ -6414,7 +7377,7 @@
 </file>
 
 <file path=customXml/itemProps1.xml><?xml version="1.0" encoding="utf-8"?>
-<ds:datastoreItem xmlns:ds="http://schemas.openxmlformats.org/officeDocument/2006/customXml" ds:itemID="{3888B56C-09B1-48D2-B29E-BE4CAB48E834}">
+<ds:datastoreItem xmlns:ds="http://schemas.openxmlformats.org/officeDocument/2006/customXml" ds:itemID="{C920ADE4-A4A2-4E92-BB0E-111C52F342B2}">
   <ds:schemaRefs>
     <ds:schemaRef ds:uri="http://schemas.openxmlformats.org/officeDocument/2006/bibliography"/>
   </ds:schemaRefs>

</xml_diff>